<commit_message>
added I as a word
</commit_message>
<xml_diff>
--- a/Graduation Speech.docx
+++ b/Graduation Speech.docx
@@ -4,18 +4,33 @@
   <w:body>
     <w:p>
       <w:r>
+        <w:t>I</w:t>
+      </w:r>
+    </w:p>
+    <w:p>
+      <w:r>
         <w:t>Graduation Speech</w:t>
       </w:r>
     </w:p>
     <w:p>
       <w:r>
-        <w:t>Thank you (name of person who introduced you) .</w:t>
-      </w:r>
-    </w:p>
-    <w:p>
-      <w:r>
-        <w:t>[Look around the room.] Graduates . . . family members . . . and staff, it is an honor</w:t>
-      </w:r>
+        <w:t>Thank you (name of person who introduced you</w:t>
+      </w:r>
+      <w:proofErr w:type="gramStart"/>
+      <w:r>
+        <w:t>) .</w:t>
+      </w:r>
+      <w:proofErr w:type="gramEnd"/>
+    </w:p>
+    <w:p>
+      <w:r>
+        <w:t xml:space="preserve">[Look around the room.] Graduates . . . family members . . . and staff, it is an </w:t>
+      </w:r>
+      <w:proofErr w:type="gramStart"/>
+      <w:r>
+        <w:t>honor</w:t>
+      </w:r>
+      <w:proofErr w:type="gramEnd"/>
     </w:p>
     <w:p>
       <w:r>
@@ -34,10 +49,18 @@
     </w:p>
     <w:p>
       <w:r>
-        <w:t>stadium) as you who are graduating</w:t>
-      </w:r>
-      <w:r>
-        <w:t>s’</w:t>
+        <w:t xml:space="preserve">stadium) as you who are </w:t>
+      </w:r>
+      <w:proofErr w:type="spellStart"/>
+      <w:r>
+        <w:t>graduating</w:t>
+      </w:r>
+      <w:r>
+        <w:t>s</w:t>
+      </w:r>
+      <w:proofErr w:type="spellEnd"/>
+      <w:r>
+        <w:t>’</w:t>
       </w:r>
       <w:r>
         <w:t xml:space="preserve"> close this chapter of your life’s story.</w:t>
@@ -50,8 +73,13 @@
     </w:p>
     <w:p>
       <w:r>
-        <w:t>at your sons’ and daughters’ accomplishments, it doesn’t seem that long ago when</w:t>
-      </w:r>
+        <w:t xml:space="preserve">at your sons’ and daughters’ accomplishments, it doesn’t seem that long ago </w:t>
+      </w:r>
+      <w:proofErr w:type="gramStart"/>
+      <w:r>
+        <w:t>when</w:t>
+      </w:r>
+      <w:proofErr w:type="gramEnd"/>
     </w:p>
     <w:p>
       <w:r>
@@ -75,13 +103,23 @@
     </w:p>
     <w:p>
       <w:r>
-        <w:t>infancy . . . at a time in history when our world is dealing with enormous challenges</w:t>
-      </w:r>
-    </w:p>
-    <w:p>
-      <w:r>
-        <w:t>. . . but at a time when the opportunities created by those challenges have never been</w:t>
-      </w:r>
+        <w:t xml:space="preserve">infancy . . . at a time in history when our world is dealing with enormous </w:t>
+      </w:r>
+      <w:proofErr w:type="gramStart"/>
+      <w:r>
+        <w:t>challenges</w:t>
+      </w:r>
+      <w:proofErr w:type="gramEnd"/>
+    </w:p>
+    <w:p>
+      <w:r>
+        <w:t xml:space="preserve">. . . but at a time when the opportunities created by those challenges have never </w:t>
+      </w:r>
+      <w:proofErr w:type="gramStart"/>
+      <w:r>
+        <w:t>been</w:t>
+      </w:r>
+      <w:proofErr w:type="gramEnd"/>
     </w:p>
     <w:p>
       <w:r>
@@ -90,8 +128,13 @@
     </w:p>
     <w:p>
       <w:r>
-        <w:t>You are technology natives . . . born and educated in a technological world that</w:t>
-      </w:r>
+        <w:t xml:space="preserve">You are technology natives . . . born and educated in a technological world </w:t>
+      </w:r>
+      <w:proofErr w:type="gramStart"/>
+      <w:r>
+        <w:t>that</w:t>
+      </w:r>
+      <w:proofErr w:type="gramEnd"/>
     </w:p>
     <w:p>
       <w:r>
@@ -100,7 +143,15 @@
     </w:p>
     <w:p>
       <w:r>
-        <w:t>You Twitter and tweet . . . read books and news on line . . . and your electronic social</w:t>
+        <w:t xml:space="preserve">You Twitter and tweet . . . read books and news </w:t>
+      </w:r>
+      <w:proofErr w:type="gramStart"/>
+      <w:r>
+        <w:t>on line</w:t>
+      </w:r>
+      <w:proofErr w:type="gramEnd"/>
+      <w:r>
+        <w:t xml:space="preserve"> . . . and your electronic social</w:t>
       </w:r>
     </w:p>
     <w:p>
@@ -108,8 +159,13 @@
         <w:t>networking has shrunk the known world</w:t>
       </w:r>
       <w:r>
-        <w:t xml:space="preserve"> auditorium</w:t>
-      </w:r>
+        <w:t xml:space="preserve"> </w:t>
+      </w:r>
+      <w:proofErr w:type="gramStart"/>
+      <w:r>
+        <w:t>auditorium</w:t>
+      </w:r>
+      <w:proofErr w:type="gramEnd"/>
     </w:p>
     <w:sectPr>
       <w:pgSz w:w="12240" w:h="15840"/>

</xml_diff>